<commit_message>
submit Q9,Q10 and Q11
</commit_message>
<xml_diff>
--- a/Some useful function.docx
+++ b/Some useful function.docx
@@ -24,7 +24,17 @@
     </w:p>
     <w:p>
       <w:r>
-        <w:t>print(comma.join(numbers))</w:t>
+        <w:t>print(</w:t>
+      </w:r>
+      <w:proofErr w:type="spellStart"/>
+      <w:proofErr w:type="gramStart"/>
+      <w:r>
+        <w:t>comma.join</w:t>
+      </w:r>
+      <w:proofErr w:type="spellEnd"/>
+      <w:proofErr w:type="gramEnd"/>
+      <w:r>
+        <w:t>(numbers))</w:t>
       </w:r>
     </w:p>
     <w:p>
@@ -56,8 +66,23 @@
       </w:r>
     </w:p>
     <w:p>
-      <w:r>
-        <w:t>nlist = numbers.split(comma)</w:t>
+      <w:proofErr w:type="spellStart"/>
+      <w:r>
+        <w:t>nlist</w:t>
+      </w:r>
+      <w:proofErr w:type="spellEnd"/>
+      <w:r>
+        <w:t xml:space="preserve"> = </w:t>
+      </w:r>
+      <w:proofErr w:type="spellStart"/>
+      <w:proofErr w:type="gramStart"/>
+      <w:r>
+        <w:t>numbers.split</w:t>
+      </w:r>
+      <w:proofErr w:type="spellEnd"/>
+      <w:proofErr w:type="gramEnd"/>
+      <w:r>
+        <w:t>(comma)</w:t>
       </w:r>
     </w:p>
     <w:p>
@@ -84,8 +109,18 @@
       </w:r>
     </w:p>
     <w:p>
-      <w:r>
-        <w:t>print(String.upper())</w:t>
+      <w:proofErr w:type="gramStart"/>
+      <w:r>
+        <w:t>print(</w:t>
+      </w:r>
+      <w:proofErr w:type="spellStart"/>
+      <w:proofErr w:type="gramEnd"/>
+      <w:r>
+        <w:t>String.upper</w:t>
+      </w:r>
+      <w:proofErr w:type="spellEnd"/>
+      <w:r>
+        <w:t>())</w:t>
       </w:r>
     </w:p>
     <w:p>
@@ -123,6 +158,8 @@
       </w:r>
     </w:p>
     <w:p>
+      <w:proofErr w:type="spellStart"/>
+      <w:proofErr w:type="gramStart"/>
       <w:r>
         <w:rPr>
           <w:rFonts w:hint="eastAsia"/>
@@ -130,7 +167,12 @@
         <w:t>m</w:t>
       </w:r>
       <w:r>
-        <w:t>ath.sqrt()</w:t>
+        <w:t>ath.sqrt</w:t>
+      </w:r>
+      <w:proofErr w:type="spellEnd"/>
+      <w:proofErr w:type="gramEnd"/>
+      <w:r>
+        <w:t>()</w:t>
       </w:r>
     </w:p>
     <w:p>
@@ -157,6 +199,7 @@
       </w:r>
     </w:p>
     <w:p>
+      <w:proofErr w:type="gramStart"/>
       <w:r>
         <w:rPr>
           <w:rFonts w:hint="eastAsia"/>
@@ -164,10 +207,15 @@
         <w:t>i</w:t>
       </w:r>
       <w:r>
-        <w:t>nt() the smaller integer</w:t>
-      </w:r>
-    </w:p>
-    <w:p>
+        <w:t>nt(</w:t>
+      </w:r>
+      <w:proofErr w:type="gramEnd"/>
+      <w:r>
+        <w:t>) the smaller integer</w:t>
+      </w:r>
+    </w:p>
+    <w:p>
+      <w:proofErr w:type="gramStart"/>
       <w:r>
         <w:rPr>
           <w:rFonts w:hint="eastAsia"/>
@@ -175,7 +223,11 @@
         <w:t>r</w:t>
       </w:r>
       <w:r>
-        <w:t>ound() the nearest integer</w:t>
+        <w:t>ound(</w:t>
+      </w:r>
+      <w:proofErr w:type="gramEnd"/>
+      <w:r>
+        <w:t>) the nearest integer</w:t>
       </w:r>
     </w:p>
     <w:p/>
@@ -191,20 +243,219 @@
       </w:r>
     </w:p>
     <w:p>
+      <w:proofErr w:type="spellStart"/>
+      <w:proofErr w:type="gramStart"/>
+      <w:r>
+        <w:rPr>
+          <w:rFonts w:hint="eastAsia"/>
+        </w:rPr>
+        <w:t>m</w:t>
+      </w:r>
+      <w:r>
+        <w:t>ath.ceil</w:t>
+      </w:r>
+      <w:proofErr w:type="spellEnd"/>
+      <w:proofErr w:type="gramEnd"/>
+      <w:r>
+        <w:t>() the larger integer</w:t>
+      </w:r>
+    </w:p>
+    <w:p>
       <w:pPr>
         <w:rPr>
-          <w:rFonts w:hint="eastAsia"/>
+          <w:b/>
+          <w:bCs/>
         </w:rPr>
       </w:pPr>
       <w:r>
         <w:rPr>
           <w:rFonts w:hint="eastAsia"/>
-        </w:rPr>
-        <w:t>m</w:t>
-      </w:r>
-      <w:r>
-        <w:t>ath.ceil() the larger integer</w:t>
-      </w:r>
+          <w:b/>
+          <w:bCs/>
+        </w:rPr>
+        <w:t>d</w:t>
+      </w:r>
+      <w:r>
+        <w:rPr>
+          <w:b/>
+          <w:bCs/>
+        </w:rPr>
+        <w:t>elete dedicated elements</w:t>
+      </w:r>
+    </w:p>
+    <w:p>
+      <w:proofErr w:type="gramStart"/>
+      <w:r>
+        <w:rPr>
+          <w:rFonts w:hint="eastAsia"/>
+        </w:rPr>
+        <w:t>s</w:t>
+      </w:r>
+      <w:r>
+        <w:t>et(</w:t>
+      </w:r>
+      <w:proofErr w:type="gramEnd"/>
+      <w:r>
+        <w:t>)</w:t>
+      </w:r>
+    </w:p>
+    <w:p>
+      <w:pPr>
+        <w:rPr>
+          <w:b/>
+          <w:bCs/>
+        </w:rPr>
+      </w:pPr>
+      <w:proofErr w:type="gramStart"/>
+      <w:r>
+        <w:rPr>
+          <w:rFonts w:hint="eastAsia"/>
+          <w:b/>
+          <w:bCs/>
+        </w:rPr>
+        <w:t>s</w:t>
+      </w:r>
+      <w:r>
+        <w:rPr>
+          <w:b/>
+          <w:bCs/>
+        </w:rPr>
+        <w:t>ort(</w:t>
+      </w:r>
+      <w:proofErr w:type="gramEnd"/>
+      <w:r>
+        <w:rPr>
+          <w:b/>
+          <w:bCs/>
+        </w:rPr>
+        <w:t>) &amp; sorted()</w:t>
+      </w:r>
+    </w:p>
+    <w:p>
+      <w:proofErr w:type="spellStart"/>
+      <w:proofErr w:type="gramStart"/>
+      <w:r>
+        <w:rPr>
+          <w:rFonts w:hint="eastAsia"/>
+        </w:rPr>
+        <w:t>l</w:t>
+      </w:r>
+      <w:r>
+        <w:t>ist.sort</w:t>
+      </w:r>
+      <w:proofErr w:type="spellEnd"/>
+      <w:proofErr w:type="gramEnd"/>
+      <w:r>
+        <w:t xml:space="preserve">()   #sort() can only </w:t>
+      </w:r>
+      <w:proofErr w:type="spellStart"/>
+      <w:r>
+        <w:t>used</w:t>
+      </w:r>
+      <w:proofErr w:type="spellEnd"/>
+      <w:r>
+        <w:t xml:space="preserve"> on list</w:t>
+      </w:r>
+    </w:p>
+    <w:p>
+      <w:r>
+        <w:rPr>
+          <w:rFonts w:hint="eastAsia"/>
+        </w:rPr>
+        <w:t>s</w:t>
+      </w:r>
+      <w:r>
+        <w:t>orted(</w:t>
+      </w:r>
+      <w:proofErr w:type="gramStart"/>
+      <w:r>
+        <w:t xml:space="preserve">list)   </w:t>
+      </w:r>
+      <w:proofErr w:type="gramEnd"/>
+      <w:r>
+        <w:t xml:space="preserve">#sorted can used on anything </w:t>
+      </w:r>
+      <w:proofErr w:type="spellStart"/>
+      <w:r>
+        <w:t>iterable</w:t>
+      </w:r>
+      <w:proofErr w:type="spellEnd"/>
+    </w:p>
+    <w:p>
+      <w:pPr>
+        <w:rPr>
+          <w:b/>
+          <w:bCs/>
+        </w:rPr>
+      </w:pPr>
+      <w:r>
+        <w:rPr>
+          <w:b/>
+          <w:bCs/>
+        </w:rPr>
+        <w:t xml:space="preserve">Transfer among binary, integer and </w:t>
+      </w:r>
+      <w:r>
+        <w:rPr>
+          <w:rFonts w:hint="eastAsia"/>
+          <w:b/>
+          <w:bCs/>
+        </w:rPr>
+        <w:t>h</w:t>
+      </w:r>
+      <w:r>
+        <w:rPr>
+          <w:b/>
+          <w:bCs/>
+        </w:rPr>
+        <w:t>ex</w:t>
+      </w:r>
+    </w:p>
+    <w:p>
+      <w:r>
+        <w:drawing>
+          <wp:inline distT="0" distB="0" distL="0" distR="0" wp14:anchorId="4D670A3E" wp14:editId="70CB33B8">
+            <wp:extent cx="2773680" cy="1408546"/>
+            <wp:effectExtent l="0" t="0" r="7620" b="1270"/>
+            <wp:docPr id="1" name="Picture 1"/>
+            <wp:cNvGraphicFramePr>
+              <a:graphicFrameLocks xmlns:a="http://schemas.openxmlformats.org/drawingml/2006/main" noChangeAspect="1"/>
+            </wp:cNvGraphicFramePr>
+            <a:graphic xmlns:a="http://schemas.openxmlformats.org/drawingml/2006/main">
+              <a:graphicData uri="http://schemas.openxmlformats.org/drawingml/2006/picture">
+                <pic:pic xmlns:pic="http://schemas.openxmlformats.org/drawingml/2006/picture">
+                  <pic:nvPicPr>
+                    <pic:cNvPr id="1" name=""/>
+                    <pic:cNvPicPr/>
+                  </pic:nvPicPr>
+                  <pic:blipFill>
+                    <a:blip r:embed="rId6"/>
+                    <a:stretch>
+                      <a:fillRect/>
+                    </a:stretch>
+                  </pic:blipFill>
+                  <pic:spPr>
+                    <a:xfrm>
+                      <a:off x="0" y="0"/>
+                      <a:ext cx="2799795" cy="1421808"/>
+                    </a:xfrm>
+                    <a:prstGeom prst="rect">
+                      <a:avLst/>
+                    </a:prstGeom>
+                  </pic:spPr>
+                </pic:pic>
+              </a:graphicData>
+            </a:graphic>
+          </wp:inline>
+        </w:drawing>
+      </w:r>
+    </w:p>
+    <w:p>
+      <w:pPr>
+        <w:rPr>
+          <w:rFonts w:hint="eastAsia"/>
+        </w:rPr>
+      </w:pPr>
       <w:bookmarkStart w:id="0" w:name="_GoBack"/>
       <w:bookmarkEnd w:id="0"/>
     </w:p>
@@ -216,6 +467,44 @@
     </w:sectPr>
   </w:body>
 </w:document>
+</file>
+
+<file path=word/endnotes.xml><?xml version="1.0" encoding="utf-8"?>
+<w:endnotes xmlns:wpc="http://schemas.microsoft.com/office/word/2010/wordprocessingCanvas" xmlns:cx="http://schemas.microsoft.com/office/drawing/2014/chartex" xmlns:cx1="http://schemas.microsoft.com/office/drawing/2015/9/8/chartex" xmlns:cx2="http://schemas.microsoft.com/office/drawing/2015/10/21/chartex" xmlns:cx3="http://schemas.microsoft.com/office/drawing/2016/5/9/chartex" xmlns:cx4="http://schemas.microsoft.com/office/drawing/2016/5/10/chartex" xmlns:cx5="http://schemas.microsoft.com/office/drawing/2016/5/11/chartex" xmlns:cx6="http://schemas.microsoft.com/office/drawing/2016/5/12/chartex" xmlns:cx7="http://schemas.microsoft.com/office/drawing/2016/5/13/chartex" xmlns:cx8="http://schemas.microsoft.com/office/drawing/2016/5/14/chartex" xmlns:mc="http://schemas.openxmlformats.org/markup-compatibility/2006" xmlns:aink="http://schemas.microsoft.com/office/drawing/2016/ink" xmlns:am3d="http://schemas.microsoft.com/office/drawing/2017/model3d" xmlns:o="urn:schemas-microsoft-com:office:office" xmlns:r="http://schemas.openxmlformats.org/officeDocument/2006/relationships" xmlns:m="http://schemas.openxmlformats.org/officeDocument/2006/math" xmlns:v="urn:schemas-microsoft-com:vml" xmlns:wp14="http://schemas.microsoft.com/office/word/2010/wordprocessingDrawing" xmlns:wp="http://schemas.openxmlformats.org/drawingml/2006/wordprocessingDrawing" xmlns:w10="urn:schemas-microsoft-com:office:word" xmlns:w="http://schemas.openxmlformats.org/wordprocessingml/2006/main" xmlns:w14="http://schemas.microsoft.com/office/word/2010/wordml" xmlns:w15="http://schemas.microsoft.com/office/word/2012/wordml" xmlns:w16cid="http://schemas.microsoft.com/office/word/2016/wordml/cid" xmlns:w16se="http://schemas.microsoft.com/office/word/2015/wordml/symex" xmlns:wpg="http://schemas.microsoft.com/office/word/2010/wordprocessingGroup" xmlns:wpi="http://schemas.microsoft.com/office/word/2010/wordprocessingInk" xmlns:wne="http://schemas.microsoft.com/office/word/2006/wordml" xmlns:wps="http://schemas.microsoft.com/office/word/2010/wordprocessingShape" mc:Ignorable="w14 w15 w16se w16cid wp14">
+  <w:endnote w:type="separator" w:id="-1">
+    <w:p>
+      <w:r>
+        <w:separator/>
+      </w:r>
+    </w:p>
+  </w:endnote>
+  <w:endnote w:type="continuationSeparator" w:id="0">
+    <w:p>
+      <w:r>
+        <w:continuationSeparator/>
+      </w:r>
+    </w:p>
+  </w:endnote>
+</w:endnotes>
+</file>
+
+<file path=word/footnotes.xml><?xml version="1.0" encoding="utf-8"?>
+<w:footnotes xmlns:wpc="http://schemas.microsoft.com/office/word/2010/wordprocessingCanvas" xmlns:cx="http://schemas.microsoft.com/office/drawing/2014/chartex" xmlns:cx1="http://schemas.microsoft.com/office/drawing/2015/9/8/chartex" xmlns:cx2="http://schemas.microsoft.com/office/drawing/2015/10/21/chartex" xmlns:cx3="http://schemas.microsoft.com/office/drawing/2016/5/9/chartex" xmlns:cx4="http://schemas.microsoft.com/office/drawing/2016/5/10/chartex" xmlns:cx5="http://schemas.microsoft.com/office/drawing/2016/5/11/chartex" xmlns:cx6="http://schemas.microsoft.com/office/drawing/2016/5/12/chartex" xmlns:cx7="http://schemas.microsoft.com/office/drawing/2016/5/13/chartex" xmlns:cx8="http://schemas.microsoft.com/office/drawing/2016/5/14/chartex" xmlns:mc="http://schemas.openxmlformats.org/markup-compatibility/2006" xmlns:aink="http://schemas.microsoft.com/office/drawing/2016/ink" xmlns:am3d="http://schemas.microsoft.com/office/drawing/2017/model3d" xmlns:o="urn:schemas-microsoft-com:office:office" xmlns:r="http://schemas.openxmlformats.org/officeDocument/2006/relationships" xmlns:m="http://schemas.openxmlformats.org/officeDocument/2006/math" xmlns:v="urn:schemas-microsoft-com:vml" xmlns:wp14="http://schemas.microsoft.com/office/word/2010/wordprocessingDrawing" xmlns:wp="http://schemas.openxmlformats.org/drawingml/2006/wordprocessingDrawing" xmlns:w10="urn:schemas-microsoft-com:office:word" xmlns:w="http://schemas.openxmlformats.org/wordprocessingml/2006/main" xmlns:w14="http://schemas.microsoft.com/office/word/2010/wordml" xmlns:w15="http://schemas.microsoft.com/office/word/2012/wordml" xmlns:w16cid="http://schemas.microsoft.com/office/word/2016/wordml/cid" xmlns:w16se="http://schemas.microsoft.com/office/word/2015/wordml/symex" xmlns:wpg="http://schemas.microsoft.com/office/word/2010/wordprocessingGroup" xmlns:wpi="http://schemas.microsoft.com/office/word/2010/wordprocessingInk" xmlns:wne="http://schemas.microsoft.com/office/word/2006/wordml" xmlns:wps="http://schemas.microsoft.com/office/word/2010/wordprocessingShape" mc:Ignorable="w14 w15 w16se w16cid wp14">
+  <w:footnote w:type="separator" w:id="-1">
+    <w:p>
+      <w:r>
+        <w:separator/>
+      </w:r>
+    </w:p>
+  </w:footnote>
+  <w:footnote w:type="continuationSeparator" w:id="0">
+    <w:p>
+      <w:r>
+        <w:continuationSeparator/>
+      </w:r>
+    </w:p>
+  </w:footnote>
+</w:footnotes>
 </file>
 
 <file path=word/styles.xml><?xml version="1.0" encoding="utf-8"?>
@@ -645,6 +934,71 @@
     <w:semiHidden/>
     <w:unhideWhenUsed/>
   </w:style>
+  <w:style w:type="paragraph" w:styleId="Header">
+    <w:name w:val="header"/>
+    <w:basedOn w:val="Normal"/>
+    <w:link w:val="HeaderChar"/>
+    <w:uiPriority w:val="99"/>
+    <w:unhideWhenUsed/>
+    <w:rsid w:val="00A60A6E"/>
+    <w:pPr>
+      <w:pBdr>
+        <w:bottom w:val="single" w:sz="6" w:space="1" w:color="auto"/>
+      </w:pBdr>
+      <w:tabs>
+        <w:tab w:val="center" w:pos="4513"/>
+        <w:tab w:val="right" w:pos="9026"/>
+      </w:tabs>
+      <w:snapToGrid w:val="0"/>
+      <w:jc w:val="center"/>
+    </w:pPr>
+    <w:rPr>
+      <w:sz w:val="18"/>
+      <w:szCs w:val="18"/>
+    </w:rPr>
+  </w:style>
+  <w:style w:type="character" w:customStyle="1" w:styleId="HeaderChar">
+    <w:name w:val="Header Char"/>
+    <w:basedOn w:val="DefaultParagraphFont"/>
+    <w:link w:val="Header"/>
+    <w:uiPriority w:val="99"/>
+    <w:rsid w:val="00A60A6E"/>
+    <w:rPr>
+      <w:sz w:val="18"/>
+      <w:szCs w:val="18"/>
+    </w:rPr>
+  </w:style>
+  <w:style w:type="paragraph" w:styleId="Footer">
+    <w:name w:val="footer"/>
+    <w:basedOn w:val="Normal"/>
+    <w:link w:val="FooterChar"/>
+    <w:uiPriority w:val="99"/>
+    <w:unhideWhenUsed/>
+    <w:rsid w:val="00A60A6E"/>
+    <w:pPr>
+      <w:tabs>
+        <w:tab w:val="center" w:pos="4513"/>
+        <w:tab w:val="right" w:pos="9026"/>
+      </w:tabs>
+      <w:snapToGrid w:val="0"/>
+      <w:jc w:val="left"/>
+    </w:pPr>
+    <w:rPr>
+      <w:sz w:val="18"/>
+      <w:szCs w:val="18"/>
+    </w:rPr>
+  </w:style>
+  <w:style w:type="character" w:customStyle="1" w:styleId="FooterChar">
+    <w:name w:val="Footer Char"/>
+    <w:basedOn w:val="DefaultParagraphFont"/>
+    <w:link w:val="Footer"/>
+    <w:uiPriority w:val="99"/>
+    <w:rsid w:val="00A60A6E"/>
+    <w:rPr>
+      <w:sz w:val="18"/>
+      <w:szCs w:val="18"/>
+    </w:rPr>
+  </w:style>
 </w:styles>
 </file>
 

</xml_diff>

<commit_message>
submit Q12 - Q16
</commit_message>
<xml_diff>
--- a/Some useful function.docx
+++ b/Some useful function.docx
@@ -24,17 +24,7 @@
     </w:p>
     <w:p>
       <w:r>
-        <w:t>print(</w:t>
-      </w:r>
-      <w:proofErr w:type="spellStart"/>
-      <w:proofErr w:type="gramStart"/>
-      <w:r>
-        <w:t>comma.join</w:t>
-      </w:r>
-      <w:proofErr w:type="spellEnd"/>
-      <w:proofErr w:type="gramEnd"/>
-      <w:r>
-        <w:t>(numbers))</w:t>
+        <w:t>print(comma.join(numbers))</w:t>
       </w:r>
     </w:p>
     <w:p>
@@ -66,23 +56,8 @@
       </w:r>
     </w:p>
     <w:p>
-      <w:proofErr w:type="spellStart"/>
-      <w:r>
-        <w:t>nlist</w:t>
-      </w:r>
-      <w:proofErr w:type="spellEnd"/>
-      <w:r>
-        <w:t xml:space="preserve"> = </w:t>
-      </w:r>
-      <w:proofErr w:type="spellStart"/>
-      <w:proofErr w:type="gramStart"/>
-      <w:r>
-        <w:t>numbers.split</w:t>
-      </w:r>
-      <w:proofErr w:type="spellEnd"/>
-      <w:proofErr w:type="gramEnd"/>
-      <w:r>
-        <w:t>(comma)</w:t>
+      <w:r>
+        <w:t>nlist = numbers.split(comma)</w:t>
       </w:r>
     </w:p>
     <w:p>
@@ -109,18 +84,8 @@
       </w:r>
     </w:p>
     <w:p>
-      <w:proofErr w:type="gramStart"/>
-      <w:r>
-        <w:t>print(</w:t>
-      </w:r>
-      <w:proofErr w:type="spellStart"/>
-      <w:proofErr w:type="gramEnd"/>
-      <w:r>
-        <w:t>String.upper</w:t>
-      </w:r>
-      <w:proofErr w:type="spellEnd"/>
-      <w:r>
-        <w:t>())</w:t>
+      <w:r>
+        <w:t>print(String.upper())</w:t>
       </w:r>
     </w:p>
     <w:p>
@@ -158,8 +123,6 @@
       </w:r>
     </w:p>
     <w:p>
-      <w:proofErr w:type="spellStart"/>
-      <w:proofErr w:type="gramStart"/>
       <w:r>
         <w:rPr>
           <w:rFonts w:hint="eastAsia"/>
@@ -167,12 +130,7 @@
         <w:t>m</w:t>
       </w:r>
       <w:r>
-        <w:t>ath.sqrt</w:t>
-      </w:r>
-      <w:proofErr w:type="spellEnd"/>
-      <w:proofErr w:type="gramEnd"/>
-      <w:r>
-        <w:t>()</w:t>
+        <w:t>ath.sqrt()</w:t>
       </w:r>
     </w:p>
     <w:p>
@@ -199,7 +157,6 @@
       </w:r>
     </w:p>
     <w:p>
-      <w:proofErr w:type="gramStart"/>
       <w:r>
         <w:rPr>
           <w:rFonts w:hint="eastAsia"/>
@@ -207,15 +164,10 @@
         <w:t>i</w:t>
       </w:r>
       <w:r>
-        <w:t>nt(</w:t>
-      </w:r>
-      <w:proofErr w:type="gramEnd"/>
-      <w:r>
-        <w:t>) the smaller integer</w:t>
-      </w:r>
-    </w:p>
-    <w:p>
-      <w:proofErr w:type="gramStart"/>
+        <w:t>nt() the smaller integer</w:t>
+      </w:r>
+    </w:p>
+    <w:p>
       <w:r>
         <w:rPr>
           <w:rFonts w:hint="eastAsia"/>
@@ -223,11 +175,7 @@
         <w:t>r</w:t>
       </w:r>
       <w:r>
-        <w:t>ound(</w:t>
-      </w:r>
-      <w:proofErr w:type="gramEnd"/>
-      <w:r>
-        <w:t>) the nearest integer</w:t>
+        <w:t>ound() the nearest integer</w:t>
       </w:r>
     </w:p>
     <w:p/>
@@ -243,8 +191,6 @@
       </w:r>
     </w:p>
     <w:p>
-      <w:proofErr w:type="spellStart"/>
-      <w:proofErr w:type="gramStart"/>
       <w:r>
         <w:rPr>
           <w:rFonts w:hint="eastAsia"/>
@@ -252,12 +198,7 @@
         <w:t>m</w:t>
       </w:r>
       <w:r>
-        <w:t>ath.ceil</w:t>
-      </w:r>
-      <w:proofErr w:type="spellEnd"/>
-      <w:proofErr w:type="gramEnd"/>
-      <w:r>
-        <w:t>() the larger integer</w:t>
+        <w:t>ath.ceil() the larger integer</w:t>
       </w:r>
     </w:p>
     <w:p>
@@ -284,7 +225,6 @@
       </w:r>
     </w:p>
     <w:p>
-      <w:proofErr w:type="gramStart"/>
       <w:r>
         <w:rPr>
           <w:rFonts w:hint="eastAsia"/>
@@ -292,11 +232,7 @@
         <w:t>s</w:t>
       </w:r>
       <w:r>
-        <w:t>et(</w:t>
-      </w:r>
-      <w:proofErr w:type="gramEnd"/>
-      <w:r>
-        <w:t>)</w:t>
+        <w:t>et()</w:t>
       </w:r>
     </w:p>
     <w:p>
@@ -306,7 +242,6 @@
           <w:bCs/>
         </w:rPr>
       </w:pPr>
-      <w:proofErr w:type="gramStart"/>
       <w:r>
         <w:rPr>
           <w:rFonts w:hint="eastAsia"/>
@@ -320,20 +255,10 @@
           <w:b/>
           <w:bCs/>
         </w:rPr>
-        <w:t>ort(</w:t>
-      </w:r>
-      <w:proofErr w:type="gramEnd"/>
-      <w:r>
-        <w:rPr>
-          <w:b/>
-          <w:bCs/>
-        </w:rPr>
-        <w:t>) &amp; sorted()</w:t>
-      </w:r>
-    </w:p>
-    <w:p>
-      <w:proofErr w:type="spellStart"/>
-      <w:proofErr w:type="gramStart"/>
+        <w:t>ort() &amp; sorted()</w:t>
+      </w:r>
+    </w:p>
+    <w:p>
       <w:r>
         <w:rPr>
           <w:rFonts w:hint="eastAsia"/>
@@ -341,20 +266,7 @@
         <w:t>l</w:t>
       </w:r>
       <w:r>
-        <w:t>ist.sort</w:t>
-      </w:r>
-      <w:proofErr w:type="spellEnd"/>
-      <w:proofErr w:type="gramEnd"/>
-      <w:r>
-        <w:t xml:space="preserve">()   #sort() can only </w:t>
-      </w:r>
-      <w:proofErr w:type="spellStart"/>
-      <w:r>
-        <w:t>used</w:t>
-      </w:r>
-      <w:proofErr w:type="spellEnd"/>
-      <w:r>
-        <w:t xml:space="preserve"> on list</w:t>
+        <w:t>ist.sort()   #sort() can only used on list</w:t>
       </w:r>
     </w:p>
     <w:p>
@@ -365,21 +277,8 @@
         <w:t>s</w:t>
       </w:r>
       <w:r>
-        <w:t>orted(</w:t>
-      </w:r>
-      <w:proofErr w:type="gramStart"/>
-      <w:r>
-        <w:t xml:space="preserve">list)   </w:t>
-      </w:r>
-      <w:proofErr w:type="gramEnd"/>
-      <w:r>
-        <w:t xml:space="preserve">#sorted can used on anything </w:t>
-      </w:r>
-      <w:proofErr w:type="spellStart"/>
-      <w:r>
-        <w:t>iterable</w:t>
-      </w:r>
-      <w:proofErr w:type="spellEnd"/>
+        <w:t>orted(list)   #sorted can used on anything iterable</w:t>
+      </w:r>
     </w:p>
     <w:p>
       <w:pPr>
@@ -413,6 +312,9 @@
     </w:p>
     <w:p>
       <w:r>
+        <w:rPr>
+          <w:noProof/>
+        </w:rPr>
         <w:drawing>
           <wp:inline distT="0" distB="0" distL="0" distR="0" wp14:anchorId="4D670A3E" wp14:editId="70CB33B8">
             <wp:extent cx="2773680" cy="1408546"/>
@@ -453,9 +355,121 @@
     <w:p>
       <w:pPr>
         <w:rPr>
-          <w:rFonts w:hint="eastAsia"/>
+          <w:b/>
+          <w:bCs/>
         </w:rPr>
       </w:pPr>
+      <w:r>
+        <w:rPr>
+          <w:rFonts w:hint="eastAsia"/>
+          <w:b/>
+          <w:bCs/>
+        </w:rPr>
+        <w:t>C</w:t>
+      </w:r>
+      <w:r>
+        <w:rPr>
+          <w:b/>
+          <w:bCs/>
+        </w:rPr>
+        <w:t>heck if str is alphabet or digit</w:t>
+      </w:r>
+      <w:r>
+        <w:rPr>
+          <w:b/>
+          <w:bCs/>
+        </w:rPr>
+        <w:t xml:space="preserve"> </w:t>
+      </w:r>
+      <w:r>
+        <w:rPr>
+          <w:b/>
+          <w:bCs/>
+        </w:rPr>
+        <w:t>(return T/F)</w:t>
+      </w:r>
+    </w:p>
+    <w:p>
+      <w:r>
+        <w:t>str.isdigit()</w:t>
+      </w:r>
+    </w:p>
+    <w:p>
+      <w:r>
+        <w:rPr>
+          <w:rFonts w:hint="eastAsia"/>
+        </w:rPr>
+        <w:t>s</w:t>
+      </w:r>
+      <w:r>
+        <w:t>tr.isalpha()</w:t>
+      </w:r>
+    </w:p>
+    <w:p>
+      <w:r>
+        <w:rPr>
+          <w:rFonts w:hint="eastAsia"/>
+        </w:rPr>
+        <w:t>s</w:t>
+      </w:r>
+      <w:r>
+        <w:t>tr.isalnum()  #combination of alpha &amp;number</w:t>
+      </w:r>
+    </w:p>
+    <w:p>
+      <w:pPr>
+        <w:rPr>
+          <w:b/>
+          <w:bCs/>
+        </w:rPr>
+      </w:pPr>
+      <w:r>
+        <w:rPr>
+          <w:rFonts w:hint="eastAsia"/>
+          <w:b/>
+          <w:bCs/>
+        </w:rPr>
+        <w:t>C</w:t>
+      </w:r>
+      <w:r>
+        <w:rPr>
+          <w:b/>
+          <w:bCs/>
+        </w:rPr>
+        <w:t>heck if str is upper, lower or title (return T/F)</w:t>
+      </w:r>
+    </w:p>
+    <w:p>
+      <w:r>
+        <w:t>str.isupper()</w:t>
+      </w:r>
+    </w:p>
+    <w:p>
+      <w:r>
+        <w:rPr>
+          <w:rFonts w:hint="eastAsia"/>
+        </w:rPr>
+        <w:t>s</w:t>
+      </w:r>
+      <w:r>
+        <w:t>tr.islower()</w:t>
+      </w:r>
+    </w:p>
+    <w:p>
+      <w:pPr>
+        <w:rPr>
+          <w:rFonts w:hint="eastAsia"/>
+        </w:rPr>
+      </w:pPr>
+      <w:r>
+        <w:rPr>
+          <w:rFonts w:hint="eastAsia"/>
+        </w:rPr>
+        <w:t>s</w:t>
+      </w:r>
+      <w:r>
+        <w:t>tr.istitle()  #check if the first letter is upper and the rest is lower</w:t>
+      </w:r>
       <w:bookmarkStart w:id="0" w:name="_GoBack"/>
       <w:bookmarkEnd w:id="0"/>
     </w:p>

</xml_diff>